<commit_message>
Small fixes and change bib style to numeric
</commit_message>
<xml_diff>
--- a/forms/zadost_disertace_macha.docx
+++ b/forms/zadost_disertace_macha.docx
@@ -32,7 +32,6 @@
           <w:lang w:val="en"/>
         </w:rPr>
       </w:pPr>
-      <w:proofErr w:type="spellStart"/>
       <w:r>
         <w:rPr>
           <w:rFonts w:asciiTheme="minorHAnsi" w:hAnsiTheme="minorHAnsi"/>
@@ -41,53 +40,8 @@
           <w:iCs/>
           <w:sz w:val="24"/>
         </w:rPr>
-        <w:t>Application</w:t>
+        <w:t>Application for Dissertation</w:t>
       </w:r>
-      <w:proofErr w:type="spellEnd"/>
-      <w:r>
-        <w:rPr>
-          <w:rFonts w:asciiTheme="minorHAnsi" w:hAnsiTheme="minorHAnsi"/>
-          <w:b/>
-          <w:bCs/>
-          <w:iCs/>
-          <w:sz w:val="24"/>
-        </w:rPr>
-        <w:t xml:space="preserve"> </w:t>
-      </w:r>
-      <w:proofErr w:type="spellStart"/>
-      <w:r>
-        <w:rPr>
-          <w:rFonts w:asciiTheme="minorHAnsi" w:hAnsiTheme="minorHAnsi"/>
-          <w:b/>
-          <w:bCs/>
-          <w:iCs/>
-          <w:sz w:val="24"/>
-        </w:rPr>
-        <w:t>for</w:t>
-      </w:r>
-      <w:proofErr w:type="spellEnd"/>
-      <w:r>
-        <w:rPr>
-          <w:rFonts w:asciiTheme="minorHAnsi" w:hAnsiTheme="minorHAnsi"/>
-          <w:b/>
-          <w:bCs/>
-          <w:iCs/>
-          <w:sz w:val="24"/>
-        </w:rPr>
-        <w:t xml:space="preserve"> </w:t>
-      </w:r>
-      <w:proofErr w:type="spellStart"/>
-      <w:r>
-        <w:rPr>
-          <w:rFonts w:asciiTheme="minorHAnsi" w:hAnsiTheme="minorHAnsi"/>
-          <w:b/>
-          <w:bCs/>
-          <w:iCs/>
-          <w:sz w:val="24"/>
-        </w:rPr>
-        <w:t>Dissertation</w:t>
-      </w:r>
-      <w:proofErr w:type="spellEnd"/>
       <w:r>
         <w:rPr>
           <w:rFonts w:asciiTheme="minorHAnsi" w:hAnsiTheme="minorHAnsi"/>
@@ -96,20 +50,8 @@
           <w:sz w:val="24"/>
           <w:lang w:val="en"/>
         </w:rPr>
-        <w:t xml:space="preserve"> </w:t>
+        <w:t xml:space="preserve"> Defence</w:t>
       </w:r>
-      <w:proofErr w:type="spellStart"/>
-      <w:r>
-        <w:rPr>
-          <w:rFonts w:asciiTheme="minorHAnsi" w:hAnsiTheme="minorHAnsi"/>
-          <w:b/>
-          <w:bCs/>
-          <w:sz w:val="24"/>
-          <w:lang w:val="en"/>
-        </w:rPr>
-        <w:t>Defence</w:t>
-      </w:r>
-      <w:proofErr w:type="spellEnd"/>
     </w:p>
     <w:p>
       <w:pPr>
@@ -183,125 +125,14 @@
                 <w:szCs w:val="20"/>
               </w:rPr>
             </w:pPr>
-            <w:proofErr w:type="spellStart"/>
-            <w:r>
-              <w:rPr>
-                <w:rFonts w:asciiTheme="minorHAnsi" w:hAnsiTheme="minorHAnsi"/>
-                <w:b/>
-                <w:bCs/>
-                <w:szCs w:val="20"/>
-              </w:rPr>
-              <w:t>Given</w:t>
-            </w:r>
-            <w:proofErr w:type="spellEnd"/>
-            <w:r>
-              <w:rPr>
-                <w:rFonts w:asciiTheme="minorHAnsi" w:hAnsiTheme="minorHAnsi"/>
-                <w:b/>
-                <w:bCs/>
-                <w:szCs w:val="20"/>
-              </w:rPr>
-              <w:t xml:space="preserve"> </w:t>
-            </w:r>
-            <w:proofErr w:type="spellStart"/>
-            <w:r>
-              <w:rPr>
-                <w:rFonts w:asciiTheme="minorHAnsi" w:hAnsiTheme="minorHAnsi"/>
-                <w:b/>
-                <w:bCs/>
-                <w:szCs w:val="20"/>
-              </w:rPr>
-              <w:t>name</w:t>
-            </w:r>
-            <w:proofErr w:type="spellEnd"/>
-            <w:r>
-              <w:rPr>
-                <w:rFonts w:asciiTheme="minorHAnsi" w:hAnsiTheme="minorHAnsi"/>
-                <w:b/>
-                <w:bCs/>
-                <w:szCs w:val="20"/>
-              </w:rPr>
-              <w:t xml:space="preserve">, </w:t>
-            </w:r>
-            <w:proofErr w:type="spellStart"/>
-            <w:r>
-              <w:rPr>
-                <w:rFonts w:asciiTheme="minorHAnsi" w:hAnsiTheme="minorHAnsi"/>
-                <w:b/>
-                <w:bCs/>
-                <w:szCs w:val="20"/>
-              </w:rPr>
-              <w:t>surname</w:t>
-            </w:r>
-            <w:proofErr w:type="spellEnd"/>
-            <w:r>
-              <w:rPr>
-                <w:rFonts w:asciiTheme="minorHAnsi" w:hAnsiTheme="minorHAnsi"/>
-                <w:b/>
-                <w:bCs/>
-                <w:szCs w:val="20"/>
-              </w:rPr>
-              <w:t xml:space="preserve">, </w:t>
-            </w:r>
-            <w:proofErr w:type="spellStart"/>
-            <w:r>
-              <w:rPr>
-                <w:rFonts w:asciiTheme="minorHAnsi" w:hAnsiTheme="minorHAnsi"/>
-                <w:b/>
-                <w:bCs/>
-                <w:szCs w:val="20"/>
-              </w:rPr>
-              <w:t>academic</w:t>
-            </w:r>
-            <w:proofErr w:type="spellEnd"/>
-            <w:r>
-              <w:rPr>
-                <w:rFonts w:asciiTheme="minorHAnsi" w:hAnsiTheme="minorHAnsi"/>
-                <w:b/>
-                <w:bCs/>
-                <w:szCs w:val="20"/>
-              </w:rPr>
-              <w:t xml:space="preserve"> </w:t>
-            </w:r>
-            <w:proofErr w:type="spellStart"/>
-            <w:r>
-              <w:rPr>
-                <w:rFonts w:asciiTheme="minorHAnsi" w:hAnsiTheme="minorHAnsi"/>
-                <w:b/>
-                <w:bCs/>
-                <w:szCs w:val="20"/>
-              </w:rPr>
-              <w:t>degree</w:t>
-            </w:r>
-            <w:proofErr w:type="spellEnd"/>
-            <w:r>
-              <w:rPr>
-                <w:rFonts w:asciiTheme="minorHAnsi" w:hAnsiTheme="minorHAnsi"/>
-                <w:b/>
-                <w:bCs/>
-                <w:szCs w:val="20"/>
-              </w:rPr>
-              <w:t xml:space="preserve"> </w:t>
-            </w:r>
-            <w:proofErr w:type="spellStart"/>
-            <w:r>
-              <w:rPr>
-                <w:rFonts w:asciiTheme="minorHAnsi" w:hAnsiTheme="minorHAnsi"/>
-                <w:b/>
-                <w:bCs/>
-                <w:szCs w:val="20"/>
-              </w:rPr>
-              <w:t>of</w:t>
-            </w:r>
-            <w:proofErr w:type="spellEnd"/>
-            <w:r>
-              <w:rPr>
-                <w:rFonts w:asciiTheme="minorHAnsi" w:hAnsiTheme="minorHAnsi"/>
-                <w:b/>
-                <w:bCs/>
-                <w:szCs w:val="20"/>
-              </w:rPr>
-              <w:t xml:space="preserve"> student:</w:t>
+            <w:r>
+              <w:rPr>
+                <w:rFonts w:asciiTheme="minorHAnsi" w:hAnsiTheme="minorHAnsi"/>
+                <w:b/>
+                <w:bCs/>
+                <w:szCs w:val="20"/>
+              </w:rPr>
+              <w:t>Given name, surname, academic degree of student:</w:t>
             </w:r>
           </w:p>
         </w:tc>
@@ -402,67 +233,7 @@
                 <w:bCs/>
                 <w:szCs w:val="20"/>
               </w:rPr>
-              <w:t xml:space="preserve">Born on: </w:t>
-            </w:r>
-            <w:proofErr w:type="spellStart"/>
-            <w:r>
-              <w:rPr>
-                <w:rFonts w:asciiTheme="minorHAnsi" w:hAnsiTheme="minorHAnsi"/>
-                <w:b/>
-                <w:bCs/>
-                <w:szCs w:val="20"/>
-              </w:rPr>
-              <w:t>day</w:t>
-            </w:r>
-            <w:proofErr w:type="spellEnd"/>
-            <w:r>
-              <w:rPr>
-                <w:rFonts w:asciiTheme="minorHAnsi" w:hAnsiTheme="minorHAnsi"/>
-                <w:b/>
-                <w:bCs/>
-                <w:szCs w:val="20"/>
-              </w:rPr>
-              <w:t xml:space="preserve">, </w:t>
-            </w:r>
-            <w:proofErr w:type="spellStart"/>
-            <w:r>
-              <w:rPr>
-                <w:rFonts w:asciiTheme="minorHAnsi" w:hAnsiTheme="minorHAnsi"/>
-                <w:b/>
-                <w:bCs/>
-                <w:szCs w:val="20"/>
-              </w:rPr>
-              <w:t>month</w:t>
-            </w:r>
-            <w:proofErr w:type="spellEnd"/>
-            <w:r>
-              <w:rPr>
-                <w:rFonts w:asciiTheme="minorHAnsi" w:hAnsiTheme="minorHAnsi"/>
-                <w:b/>
-                <w:bCs/>
-                <w:szCs w:val="20"/>
-              </w:rPr>
-              <w:t xml:space="preserve">, </w:t>
-            </w:r>
-            <w:proofErr w:type="spellStart"/>
-            <w:r>
-              <w:rPr>
-                <w:rFonts w:asciiTheme="minorHAnsi" w:hAnsiTheme="minorHAnsi"/>
-                <w:b/>
-                <w:bCs/>
-                <w:szCs w:val="20"/>
-              </w:rPr>
-              <w:t>year</w:t>
-            </w:r>
-            <w:proofErr w:type="spellEnd"/>
-            <w:r>
-              <w:rPr>
-                <w:rFonts w:asciiTheme="minorHAnsi" w:hAnsiTheme="minorHAnsi"/>
-                <w:b/>
-                <w:bCs/>
-                <w:szCs w:val="20"/>
-              </w:rPr>
-              <w:t xml:space="preserve"> and place: </w:t>
+              <w:t xml:space="preserve">Born on: day, month, year and place: </w:t>
             </w:r>
           </w:p>
         </w:tc>
@@ -544,97 +315,26 @@
                 <w:bCs/>
                 <w:szCs w:val="20"/>
               </w:rPr>
-              <w:t xml:space="preserve">Adresa žadatele / PSČ / telefon/ </w:t>
-            </w:r>
-            <w:proofErr w:type="gramStart"/>
-            <w:r>
-              <w:rPr>
-                <w:rFonts w:asciiTheme="minorHAnsi" w:hAnsiTheme="minorHAnsi"/>
-                <w:b/>
-                <w:bCs/>
-                <w:szCs w:val="20"/>
-              </w:rPr>
-              <w:t>e-mail :</w:t>
-            </w:r>
-            <w:proofErr w:type="gramEnd"/>
-            <w:r>
-              <w:rPr>
-                <w:rFonts w:asciiTheme="minorHAnsi" w:hAnsiTheme="minorHAnsi"/>
-                <w:b/>
-                <w:bCs/>
-                <w:szCs w:val="20"/>
-              </w:rPr>
-              <w:t xml:space="preserve"> </w:t>
-            </w:r>
-          </w:p>
-          <w:p>
-            <w:pPr>
-              <w:rPr>
-                <w:rFonts w:asciiTheme="minorHAnsi" w:hAnsiTheme="minorHAnsi"/>
-                <w:b/>
-                <w:bCs/>
-                <w:szCs w:val="20"/>
-              </w:rPr>
-            </w:pPr>
-            <w:proofErr w:type="spellStart"/>
-            <w:r>
-              <w:rPr>
-                <w:rFonts w:asciiTheme="minorHAnsi" w:hAnsiTheme="minorHAnsi"/>
-                <w:b/>
-                <w:bCs/>
-                <w:szCs w:val="20"/>
-              </w:rPr>
-              <w:t>Address</w:t>
-            </w:r>
-            <w:proofErr w:type="spellEnd"/>
-            <w:r>
-              <w:rPr>
-                <w:rFonts w:asciiTheme="minorHAnsi" w:hAnsiTheme="minorHAnsi"/>
-                <w:b/>
-                <w:bCs/>
-                <w:szCs w:val="20"/>
-              </w:rPr>
-              <w:t xml:space="preserve">/(PSČ) </w:t>
-            </w:r>
-            <w:proofErr w:type="spellStart"/>
-            <w:r>
-              <w:rPr>
-                <w:rFonts w:asciiTheme="minorHAnsi" w:hAnsiTheme="minorHAnsi"/>
-                <w:b/>
-                <w:bCs/>
-                <w:szCs w:val="20"/>
-              </w:rPr>
-              <w:t>postcode</w:t>
-            </w:r>
-            <w:proofErr w:type="spellEnd"/>
-            <w:r>
-              <w:rPr>
-                <w:rFonts w:asciiTheme="minorHAnsi" w:hAnsiTheme="minorHAnsi"/>
-                <w:b/>
-                <w:bCs/>
-                <w:szCs w:val="20"/>
-              </w:rPr>
-              <w:t>/</w:t>
-            </w:r>
-            <w:proofErr w:type="spellStart"/>
-            <w:r>
-              <w:rPr>
-                <w:rFonts w:asciiTheme="minorHAnsi" w:hAnsiTheme="minorHAnsi"/>
-                <w:b/>
-                <w:bCs/>
-                <w:szCs w:val="20"/>
-              </w:rPr>
-              <w:t>telephone</w:t>
-            </w:r>
-            <w:proofErr w:type="spellEnd"/>
-            <w:r>
-              <w:rPr>
-                <w:rFonts w:asciiTheme="minorHAnsi" w:hAnsiTheme="minorHAnsi"/>
-                <w:b/>
-                <w:bCs/>
-                <w:szCs w:val="20"/>
-              </w:rPr>
-              <w:t>/e-mail:</w:t>
+              <w:t xml:space="preserve">Adresa žadatele / PSČ / telefon/ e-mail : </w:t>
+            </w:r>
+          </w:p>
+          <w:p>
+            <w:pPr>
+              <w:rPr>
+                <w:rFonts w:asciiTheme="minorHAnsi" w:hAnsiTheme="minorHAnsi"/>
+                <w:b/>
+                <w:bCs/>
+                <w:szCs w:val="20"/>
+              </w:rPr>
+            </w:pPr>
+            <w:r>
+              <w:rPr>
+                <w:rFonts w:asciiTheme="minorHAnsi" w:hAnsiTheme="minorHAnsi"/>
+                <w:b/>
+                <w:bCs/>
+                <w:szCs w:val="20"/>
+              </w:rPr>
+              <w:t>Address/(PSČ) postcode/telephone/e-mail:</w:t>
             </w:r>
           </w:p>
         </w:tc>
@@ -680,7 +380,6 @@
                 <w:lang w:val="en-US"/>
               </w:rPr>
             </w:pPr>
-            <w:proofErr w:type="spellStart"/>
             <w:r>
               <w:rPr>
                 <w:rFonts w:asciiTheme="minorHAnsi" w:hAnsiTheme="minorHAnsi"/>
@@ -688,7 +387,6 @@
               </w:rPr>
               <w:t>vaclav.macha</w:t>
             </w:r>
-            <w:proofErr w:type="spellEnd"/>
             <w:r>
               <w:rPr>
                 <w:rFonts w:asciiTheme="minorHAnsi" w:hAnsiTheme="minorHAnsi"/>
@@ -769,45 +467,14 @@
                 <w:szCs w:val="20"/>
               </w:rPr>
             </w:pPr>
-            <w:proofErr w:type="spellStart"/>
-            <w:r>
-              <w:rPr>
-                <w:rFonts w:asciiTheme="minorHAnsi" w:hAnsiTheme="minorHAnsi"/>
-                <w:b/>
-                <w:bCs/>
-                <w:szCs w:val="20"/>
-              </w:rPr>
-              <w:t>Current</w:t>
-            </w:r>
-            <w:proofErr w:type="spellEnd"/>
-            <w:r>
-              <w:rPr>
-                <w:rFonts w:asciiTheme="minorHAnsi" w:hAnsiTheme="minorHAnsi"/>
-                <w:b/>
-                <w:bCs/>
-                <w:szCs w:val="20"/>
-              </w:rPr>
-              <w:t xml:space="preserve"> </w:t>
-            </w:r>
-            <w:proofErr w:type="spellStart"/>
-            <w:r>
-              <w:rPr>
-                <w:rFonts w:asciiTheme="minorHAnsi" w:hAnsiTheme="minorHAnsi"/>
-                <w:b/>
-                <w:bCs/>
-                <w:szCs w:val="20"/>
-              </w:rPr>
-              <w:t>citizenship</w:t>
-            </w:r>
-            <w:proofErr w:type="spellEnd"/>
-            <w:r>
-              <w:rPr>
-                <w:rFonts w:asciiTheme="minorHAnsi" w:hAnsiTheme="minorHAnsi"/>
-                <w:b/>
-                <w:bCs/>
-                <w:szCs w:val="20"/>
-              </w:rPr>
-              <w:t>:</w:t>
+            <w:r>
+              <w:rPr>
+                <w:rFonts w:asciiTheme="minorHAnsi" w:hAnsiTheme="minorHAnsi"/>
+                <w:b/>
+                <w:bCs/>
+                <w:szCs w:val="20"/>
+              </w:rPr>
+              <w:t>Current citizenship:</w:t>
             </w:r>
           </w:p>
         </w:tc>
@@ -908,67 +575,7 @@
                 <w:bCs/>
                 <w:szCs w:val="20"/>
               </w:rPr>
-              <w:t>Full-</w:t>
-            </w:r>
-            <w:proofErr w:type="spellStart"/>
-            <w:r>
-              <w:rPr>
-                <w:rFonts w:asciiTheme="minorHAnsi" w:hAnsiTheme="minorHAnsi"/>
-                <w:b/>
-                <w:bCs/>
-                <w:szCs w:val="20"/>
-              </w:rPr>
-              <w:t>time</w:t>
-            </w:r>
-            <w:proofErr w:type="spellEnd"/>
-            <w:r>
-              <w:rPr>
-                <w:rFonts w:asciiTheme="minorHAnsi" w:hAnsiTheme="minorHAnsi"/>
-                <w:b/>
-                <w:bCs/>
-                <w:szCs w:val="20"/>
-              </w:rPr>
-              <w:t>/</w:t>
-            </w:r>
-            <w:proofErr w:type="spellStart"/>
-            <w:r>
-              <w:rPr>
-                <w:rFonts w:asciiTheme="minorHAnsi" w:hAnsiTheme="minorHAnsi"/>
-                <w:b/>
-                <w:bCs/>
-                <w:szCs w:val="20"/>
-              </w:rPr>
-              <w:t>Combined</w:t>
-            </w:r>
-            <w:proofErr w:type="spellEnd"/>
-            <w:r>
-              <w:rPr>
-                <w:rFonts w:asciiTheme="minorHAnsi" w:hAnsiTheme="minorHAnsi"/>
-                <w:b/>
-                <w:bCs/>
-                <w:szCs w:val="20"/>
-              </w:rPr>
-              <w:t xml:space="preserve"> </w:t>
-            </w:r>
-            <w:proofErr w:type="spellStart"/>
-            <w:r>
-              <w:rPr>
-                <w:rFonts w:asciiTheme="minorHAnsi" w:hAnsiTheme="minorHAnsi"/>
-                <w:b/>
-                <w:bCs/>
-                <w:szCs w:val="20"/>
-              </w:rPr>
-              <w:t>programme</w:t>
-            </w:r>
-            <w:proofErr w:type="spellEnd"/>
-            <w:r>
-              <w:rPr>
-                <w:rFonts w:asciiTheme="minorHAnsi" w:hAnsiTheme="minorHAnsi"/>
-                <w:b/>
-                <w:bCs/>
-                <w:szCs w:val="20"/>
-              </w:rPr>
-              <w:t>:</w:t>
+              <w:t>Full-time/Combined programme:</w:t>
             </w:r>
           </w:p>
         </w:tc>
@@ -1064,27 +671,7 @@
                 <w:bCs/>
                 <w:szCs w:val="20"/>
               </w:rPr>
-              <w:t xml:space="preserve">Supervisor, </w:t>
-            </w:r>
-            <w:proofErr w:type="spellStart"/>
-            <w:r>
-              <w:rPr>
-                <w:rFonts w:asciiTheme="minorHAnsi" w:hAnsiTheme="minorHAnsi"/>
-                <w:b/>
-                <w:bCs/>
-                <w:szCs w:val="20"/>
-              </w:rPr>
-              <w:t>affiliation</w:t>
-            </w:r>
-            <w:proofErr w:type="spellEnd"/>
-            <w:r>
-              <w:rPr>
-                <w:rFonts w:asciiTheme="minorHAnsi" w:hAnsiTheme="minorHAnsi"/>
-                <w:b/>
-                <w:bCs/>
-                <w:szCs w:val="20"/>
-              </w:rPr>
-              <w:t xml:space="preserve">: </w:t>
+              <w:t xml:space="preserve">Supervisor, affiliation: </w:t>
             </w:r>
           </w:p>
         </w:tc>
@@ -1107,7 +694,21 @@
                 <w:rFonts w:asciiTheme="minorHAnsi" w:hAnsiTheme="minorHAnsi"/>
                 <w:szCs w:val="20"/>
               </w:rPr>
-              <w:t>doc. Ing Václav Šmídl, Ph.D.</w:t>
+              <w:t>doc. Ing</w:t>
+            </w:r>
+            <w:r>
+              <w:rPr>
+                <w:rFonts w:asciiTheme="minorHAnsi" w:hAnsiTheme="minorHAnsi"/>
+                <w:szCs w:val="20"/>
+              </w:rPr>
+              <w:t>.</w:t>
+            </w:r>
+            <w:r>
+              <w:rPr>
+                <w:rFonts w:asciiTheme="minorHAnsi" w:hAnsiTheme="minorHAnsi"/>
+                <w:szCs w:val="20"/>
+              </w:rPr>
+              <w:t xml:space="preserve"> Václav Šmídl, Ph.D.</w:t>
             </w:r>
           </w:p>
           <w:p>
@@ -1220,47 +821,7 @@
                 <w:bCs/>
                 <w:szCs w:val="20"/>
               </w:rPr>
-              <w:t xml:space="preserve">Supervisor </w:t>
-            </w:r>
-            <w:proofErr w:type="spellStart"/>
-            <w:r>
-              <w:rPr>
-                <w:rFonts w:asciiTheme="minorHAnsi" w:hAnsiTheme="minorHAnsi"/>
-                <w:b/>
-                <w:bCs/>
-                <w:szCs w:val="20"/>
-              </w:rPr>
-              <w:t>specialist</w:t>
-            </w:r>
-            <w:proofErr w:type="spellEnd"/>
-            <w:r>
-              <w:rPr>
-                <w:rFonts w:asciiTheme="minorHAnsi" w:hAnsiTheme="minorHAnsi"/>
-                <w:b/>
-                <w:bCs/>
-                <w:szCs w:val="20"/>
-              </w:rPr>
-              <w:t xml:space="preserve">, </w:t>
-            </w:r>
-            <w:proofErr w:type="spellStart"/>
-            <w:r>
-              <w:rPr>
-                <w:rFonts w:asciiTheme="minorHAnsi" w:hAnsiTheme="minorHAnsi"/>
-                <w:b/>
-                <w:bCs/>
-                <w:szCs w:val="20"/>
-              </w:rPr>
-              <w:t>affiliation</w:t>
-            </w:r>
-            <w:proofErr w:type="spellEnd"/>
-            <w:r>
-              <w:rPr>
-                <w:rFonts w:asciiTheme="minorHAnsi" w:hAnsiTheme="minorHAnsi"/>
-                <w:b/>
-                <w:bCs/>
-                <w:szCs w:val="20"/>
-              </w:rPr>
-              <w:t xml:space="preserve">: </w:t>
+              <w:t xml:space="preserve">Supervisor specialist, affiliation: </w:t>
             </w:r>
           </w:p>
         </w:tc>
@@ -1388,85 +949,14 @@
                 <w:szCs w:val="20"/>
               </w:rPr>
             </w:pPr>
-            <w:proofErr w:type="spellStart"/>
-            <w:r>
-              <w:rPr>
-                <w:rFonts w:asciiTheme="minorHAnsi" w:hAnsiTheme="minorHAnsi"/>
-                <w:b/>
-                <w:bCs/>
-                <w:szCs w:val="20"/>
-              </w:rPr>
-              <w:t>Topic</w:t>
-            </w:r>
-            <w:proofErr w:type="spellEnd"/>
-            <w:r>
-              <w:rPr>
-                <w:rFonts w:asciiTheme="minorHAnsi" w:hAnsiTheme="minorHAnsi"/>
-                <w:b/>
-                <w:bCs/>
-                <w:szCs w:val="20"/>
-              </w:rPr>
-              <w:t xml:space="preserve"> </w:t>
-            </w:r>
-            <w:proofErr w:type="spellStart"/>
-            <w:r>
-              <w:rPr>
-                <w:rFonts w:asciiTheme="minorHAnsi" w:hAnsiTheme="minorHAnsi"/>
-                <w:b/>
-                <w:bCs/>
-                <w:szCs w:val="20"/>
-              </w:rPr>
-              <w:t>of</w:t>
-            </w:r>
-            <w:proofErr w:type="spellEnd"/>
-            <w:r>
-              <w:rPr>
-                <w:rFonts w:asciiTheme="minorHAnsi" w:hAnsiTheme="minorHAnsi"/>
-                <w:b/>
-                <w:bCs/>
-                <w:szCs w:val="20"/>
-              </w:rPr>
-              <w:t xml:space="preserve"> </w:t>
-            </w:r>
-            <w:proofErr w:type="spellStart"/>
-            <w:r>
-              <w:rPr>
-                <w:rFonts w:asciiTheme="minorHAnsi" w:hAnsiTheme="minorHAnsi"/>
-                <w:b/>
-                <w:bCs/>
-                <w:szCs w:val="20"/>
-              </w:rPr>
-              <w:t>the</w:t>
-            </w:r>
-            <w:proofErr w:type="spellEnd"/>
-            <w:r>
-              <w:rPr>
-                <w:rFonts w:asciiTheme="minorHAnsi" w:hAnsiTheme="minorHAnsi"/>
-                <w:b/>
-                <w:bCs/>
-                <w:szCs w:val="20"/>
-              </w:rPr>
-              <w:t xml:space="preserve"> </w:t>
-            </w:r>
-            <w:proofErr w:type="spellStart"/>
-            <w:r>
-              <w:rPr>
-                <w:rFonts w:asciiTheme="minorHAnsi" w:hAnsiTheme="minorHAnsi"/>
-                <w:b/>
-                <w:bCs/>
-                <w:szCs w:val="20"/>
-              </w:rPr>
-              <w:t>dissertation</w:t>
-            </w:r>
-            <w:proofErr w:type="spellEnd"/>
-            <w:r>
-              <w:rPr>
-                <w:rFonts w:asciiTheme="minorHAnsi" w:hAnsiTheme="minorHAnsi"/>
-                <w:b/>
-                <w:bCs/>
-                <w:szCs w:val="20"/>
-              </w:rPr>
-              <w:t>:</w:t>
+            <w:r>
+              <w:rPr>
+                <w:rFonts w:asciiTheme="minorHAnsi" w:hAnsiTheme="minorHAnsi"/>
+                <w:b/>
+                <w:bCs/>
+                <w:szCs w:val="20"/>
+              </w:rPr>
+              <w:t>Topic of the dissertation:</w:t>
             </w:r>
           </w:p>
         </w:tc>
@@ -1489,71 +979,7 @@
                 <w:rFonts w:asciiTheme="minorHAnsi" w:hAnsiTheme="minorHAnsi"/>
                 <w:szCs w:val="20"/>
               </w:rPr>
-              <w:t xml:space="preserve">General Framework </w:t>
-            </w:r>
-            <w:proofErr w:type="spellStart"/>
-            <w:r>
-              <w:rPr>
-                <w:rFonts w:asciiTheme="minorHAnsi" w:hAnsiTheme="minorHAnsi"/>
-                <w:szCs w:val="20"/>
-              </w:rPr>
-              <w:t>for</w:t>
-            </w:r>
-            <w:proofErr w:type="spellEnd"/>
-            <w:r>
-              <w:rPr>
-                <w:rFonts w:asciiTheme="minorHAnsi" w:hAnsiTheme="minorHAnsi"/>
-                <w:szCs w:val="20"/>
-              </w:rPr>
-              <w:t xml:space="preserve"> </w:t>
-            </w:r>
-            <w:proofErr w:type="spellStart"/>
-            <w:r>
-              <w:rPr>
-                <w:rFonts w:asciiTheme="minorHAnsi" w:hAnsiTheme="minorHAnsi"/>
-                <w:szCs w:val="20"/>
-              </w:rPr>
-              <w:t>Classification</w:t>
-            </w:r>
-            <w:proofErr w:type="spellEnd"/>
-            <w:r>
-              <w:rPr>
-                <w:rFonts w:asciiTheme="minorHAnsi" w:hAnsiTheme="minorHAnsi"/>
-                <w:szCs w:val="20"/>
-              </w:rPr>
-              <w:t xml:space="preserve"> </w:t>
-            </w:r>
-            <w:proofErr w:type="spellStart"/>
-            <w:r>
-              <w:rPr>
-                <w:rFonts w:asciiTheme="minorHAnsi" w:hAnsiTheme="minorHAnsi"/>
-                <w:szCs w:val="20"/>
-              </w:rPr>
-              <w:t>at</w:t>
-            </w:r>
-            <w:proofErr w:type="spellEnd"/>
-            <w:r>
-              <w:rPr>
-                <w:rFonts w:asciiTheme="minorHAnsi" w:hAnsiTheme="minorHAnsi"/>
-                <w:szCs w:val="20"/>
-              </w:rPr>
-              <w:t xml:space="preserve"> </w:t>
-            </w:r>
-            <w:proofErr w:type="spellStart"/>
-            <w:r>
-              <w:rPr>
-                <w:rFonts w:asciiTheme="minorHAnsi" w:hAnsiTheme="minorHAnsi"/>
-                <w:szCs w:val="20"/>
-              </w:rPr>
-              <w:t>the</w:t>
-            </w:r>
-            <w:proofErr w:type="spellEnd"/>
-            <w:r>
-              <w:rPr>
-                <w:rFonts w:asciiTheme="minorHAnsi" w:hAnsiTheme="minorHAnsi"/>
-                <w:szCs w:val="20"/>
-              </w:rPr>
-              <w:t xml:space="preserve"> Top</w:t>
+              <w:t>General Framework for Classification at the Top</w:t>
             </w:r>
           </w:p>
         </w:tc>
@@ -1627,41 +1053,13 @@
                 <w:szCs w:val="20"/>
               </w:rPr>
             </w:pPr>
-            <w:proofErr w:type="spellStart"/>
-            <w:r>
-              <w:rPr>
-                <w:rFonts w:asciiTheme="minorHAnsi" w:hAnsiTheme="minorHAnsi"/>
-                <w:b/>
-                <w:bCs/>
-              </w:rPr>
-              <w:t>Branch</w:t>
-            </w:r>
-            <w:proofErr w:type="spellEnd"/>
-            <w:r>
-              <w:rPr>
-                <w:rFonts w:asciiTheme="minorHAnsi" w:hAnsiTheme="minorHAnsi"/>
-                <w:b/>
-                <w:bCs/>
-              </w:rPr>
-              <w:t xml:space="preserve"> </w:t>
-            </w:r>
-            <w:proofErr w:type="spellStart"/>
-            <w:r>
-              <w:rPr>
-                <w:rFonts w:asciiTheme="minorHAnsi" w:hAnsiTheme="minorHAnsi"/>
-                <w:b/>
-                <w:bCs/>
-              </w:rPr>
-              <w:t>of</w:t>
-            </w:r>
-            <w:proofErr w:type="spellEnd"/>
-            <w:r>
-              <w:rPr>
-                <w:rFonts w:asciiTheme="minorHAnsi" w:hAnsiTheme="minorHAnsi"/>
-                <w:b/>
-                <w:bCs/>
-              </w:rPr>
-              <w:t xml:space="preserve"> study:</w:t>
+            <w:r>
+              <w:rPr>
+                <w:rFonts w:asciiTheme="minorHAnsi" w:hAnsiTheme="minorHAnsi"/>
+                <w:b/>
+                <w:bCs/>
+              </w:rPr>
+              <w:t>Branch of study:</w:t>
             </w:r>
           </w:p>
         </w:tc>
@@ -1905,7 +1303,6 @@
                 <w:lang w:val="en-US"/>
               </w:rPr>
             </w:pPr>
-            <w:proofErr w:type="spellStart"/>
             <w:r>
               <w:rPr>
                 <w:rFonts w:asciiTheme="minorHAnsi" w:hAnsiTheme="minorHAnsi"/>
@@ -1914,7 +1311,6 @@
               </w:rPr>
               <w:t>Date</w:t>
             </w:r>
-            <w:proofErr w:type="spellEnd"/>
             <w:r>
               <w:rPr>
                 <w:rFonts w:asciiTheme="minorHAnsi" w:hAnsiTheme="minorHAnsi"/>
@@ -1978,7 +1374,6 @@
                 <w:rFonts w:asciiTheme="minorHAnsi" w:hAnsiTheme="minorHAnsi"/>
               </w:rPr>
             </w:pPr>
-            <w:proofErr w:type="spellStart"/>
             <w:r>
               <w:rPr>
                 <w:rFonts w:asciiTheme="minorHAnsi" w:hAnsiTheme="minorHAnsi"/>
@@ -1987,7 +1382,6 @@
               </w:rPr>
               <w:t>Signature</w:t>
             </w:r>
-            <w:proofErr w:type="spellEnd"/>
             <w:r>
               <w:rPr>
                 <w:rFonts w:asciiTheme="minorHAnsi" w:hAnsiTheme="minorHAnsi"/>
@@ -4782,55 +4176,32 @@
 
 <file path=customXml/item1.xml><?xml version="1.0" encoding="utf-8"?>
 <?mso-contentType ?>
-<spe:Receivers xmlns:spe="http://schemas.microsoft.com/sharepoint/events">
-  <Receiver>
-    <Name>Document ID Generator</Name>
-    <Synchronization>Synchronous</Synchronization>
-    <Type>10001</Type>
-    <SequenceNumber>1000</SequenceNumber>
-    <Url/>
-    <Assembly>Microsoft.Office.DocumentManagement, Version=16.0.0.0, Culture=neutral, PublicKeyToken=71e9bce111e9429c</Assembly>
-    <Class>Microsoft.Office.DocumentManagement.Internal.DocIdHandler</Class>
-    <Data/>
-    <Filter/>
-  </Receiver>
-  <Receiver>
-    <Name>Document ID Generator</Name>
-    <Synchronization>Synchronous</Synchronization>
-    <Type>10002</Type>
-    <SequenceNumber>1001</SequenceNumber>
-    <Url/>
-    <Assembly>Microsoft.Office.DocumentManagement, Version=16.0.0.0, Culture=neutral, PublicKeyToken=71e9bce111e9429c</Assembly>
-    <Class>Microsoft.Office.DocumentManagement.Internal.DocIdHandler</Class>
-    <Data/>
-    <Filter/>
-  </Receiver>
-  <Receiver>
-    <Name>Document ID Generator</Name>
-    <Synchronization>Synchronous</Synchronization>
-    <Type>10004</Type>
-    <SequenceNumber>1002</SequenceNumber>
-    <Url/>
-    <Assembly>Microsoft.Office.DocumentManagement, Version=16.0.0.0, Culture=neutral, PublicKeyToken=71e9bce111e9429c</Assembly>
-    <Class>Microsoft.Office.DocumentManagement.Internal.DocIdHandler</Class>
-    <Data/>
-    <Filter/>
-  </Receiver>
-  <Receiver>
-    <Name>Document ID Generator</Name>
-    <Synchronization>Synchronous</Synchronization>
-    <Type>10006</Type>
-    <SequenceNumber>1003</SequenceNumber>
-    <Url/>
-    <Assembly>Microsoft.Office.DocumentManagement, Version=16.0.0.0, Culture=neutral, PublicKeyToken=71e9bce111e9429c</Assembly>
-    <Class>Microsoft.Office.DocumentManagement.Internal.DocIdHandler</Class>
-    <Data/>
-    <Filter/>
-  </Receiver>
-</spe:Receivers>
+<FormTemplates xmlns="http://schemas.microsoft.com/sharepoint/v3/contenttype/forms">
+  <Display>DocumentLibraryForm</Display>
+  <Edit>DocumentLibraryForm</Edit>
+  <New>DocumentLibraryForm</New>
+</FormTemplates>
 </file>
 
 <file path=customXml/item2.xml><?xml version="1.0" encoding="utf-8"?>
+<b:Sources xmlns:b="http://schemas.openxmlformats.org/officeDocument/2006/bibliography" xmlns="http://schemas.openxmlformats.org/officeDocument/2006/bibliography" SelectedStyle="/APA.XSL" StyleName="APA"/>
+</file>
+
+<file path=customXml/item3.xml><?xml version="1.0" encoding="utf-8"?>
+<p:properties xmlns:p="http://schemas.microsoft.com/office/2006/metadata/properties" xmlns:xsi="http://www.w3.org/2001/XMLSchema-instance" xmlns:pc="http://schemas.microsoft.com/office/infopath/2007/PartnerControls">
+  <documentManagement>
+    <_dlc_DocId xmlns="232eb3cb-0013-4084-8489-e63e9284d86c">2KRKAR7ZDJ34-649316763-1993</_dlc_DocId>
+    <_dlc_DocIdUrl xmlns="232eb3cb-0013-4084-8489-e63e9284d86c">
+      <Url>https://sharepoint.cvut.cz/team/14900/_layouts/15/DocIdRedir.aspx?ID=2KRKAR7ZDJ34-649316763-1993</Url>
+      <Description>2KRKAR7ZDJ34-649316763-1993</Description>
+    </_dlc_DocIdUrl>
+    <Datum2 xmlns="2dfa34ac-9467-4e85-946d-6e524044d9b5">2022-03-14T15:02:25+00:00</Datum2>
+    <aaa xmlns="2dfa34ac-9467-4e85-946d-6e524044d9b5">2022-03-14</aaa>
+  </documentManagement>
+</p:properties>
+</file>
+
+<file path=customXml/item4.xml><?xml version="1.0" encoding="utf-8"?>
 <ct:contentTypeSchema xmlns:ct="http://schemas.microsoft.com/office/2006/metadata/contentType" xmlns:ma="http://schemas.microsoft.com/office/2006/metadata/properties/metaAttributes" ct:_="" ma:_="" ma:contentTypeName="Dokument" ma:contentTypeID="0x010100DE3FFA8BD6CD514884E8BD3894357AE3" ma:contentTypeVersion="8" ma:contentTypeDescription="Vytvoří nový dokument" ma:contentTypeScope="" ma:versionID="65cdc4a4078682106f8d485b6f0ba0b7">
   <xsd:schema xmlns:xsd="http://www.w3.org/2001/XMLSchema" xmlns:xs="http://www.w3.org/2001/XMLSchema" xmlns:p="http://schemas.microsoft.com/office/2006/metadata/properties" xmlns:ns2="232eb3cb-0013-4084-8489-e63e9284d86c" xmlns:ns3="2dfa34ac-9467-4e85-946d-6e524044d9b5" targetNamespace="http://schemas.microsoft.com/office/2006/metadata/properties" ma:root="true" ma:fieldsID="d389f99bf7a799ec91322d5d941c0b30" ns2:_="" ns3:_="">
     <xsd:import namespace="232eb3cb-0013-4084-8489-e63e9284d86c"/>
@@ -5022,42 +4393,84 @@
 </ct:contentTypeSchema>
 </file>
 
-<file path=customXml/item3.xml><?xml version="1.0" encoding="utf-8"?>
-<p:properties xmlns:p="http://schemas.microsoft.com/office/2006/metadata/properties" xmlns:xsi="http://www.w3.org/2001/XMLSchema-instance" xmlns:pc="http://schemas.microsoft.com/office/infopath/2007/PartnerControls">
-  <documentManagement>
-    <_dlc_DocId xmlns="232eb3cb-0013-4084-8489-e63e9284d86c">2KRKAR7ZDJ34-649316763-1993</_dlc_DocId>
-    <_dlc_DocIdUrl xmlns="232eb3cb-0013-4084-8489-e63e9284d86c">
-      <Url>https://sharepoint.cvut.cz/team/14900/_layouts/15/DocIdRedir.aspx?ID=2KRKAR7ZDJ34-649316763-1993</Url>
-      <Description>2KRKAR7ZDJ34-649316763-1993</Description>
-    </_dlc_DocIdUrl>
-    <Datum2 xmlns="2dfa34ac-9467-4e85-946d-6e524044d9b5">2022-03-14T15:02:25+00:00</Datum2>
-    <aaa xmlns="2dfa34ac-9467-4e85-946d-6e524044d9b5">2022-03-14</aaa>
-  </documentManagement>
-</p:properties>
-</file>
-
-<file path=customXml/item4.xml><?xml version="1.0" encoding="utf-8"?>
-<b:Sources xmlns:b="http://schemas.openxmlformats.org/officeDocument/2006/bibliography" xmlns="http://schemas.openxmlformats.org/officeDocument/2006/bibliography" SelectedStyle="/APA.XSL" StyleName="APA"/>
-</file>
-
 <file path=customXml/item5.xml><?xml version="1.0" encoding="utf-8"?>
 <?mso-contentType ?>
-<FormTemplates xmlns="http://schemas.microsoft.com/sharepoint/v3/contenttype/forms">
-  <Display>DocumentLibraryForm</Display>
-  <Edit>DocumentLibraryForm</Edit>
-  <New>DocumentLibraryForm</New>
-</FormTemplates>
+<spe:Receivers xmlns:spe="http://schemas.microsoft.com/sharepoint/events">
+  <Receiver>
+    <Name>Document ID Generator</Name>
+    <Synchronization>Synchronous</Synchronization>
+    <Type>10001</Type>
+    <SequenceNumber>1000</SequenceNumber>
+    <Url/>
+    <Assembly>Microsoft.Office.DocumentManagement, Version=16.0.0.0, Culture=neutral, PublicKeyToken=71e9bce111e9429c</Assembly>
+    <Class>Microsoft.Office.DocumentManagement.Internal.DocIdHandler</Class>
+    <Data/>
+    <Filter/>
+  </Receiver>
+  <Receiver>
+    <Name>Document ID Generator</Name>
+    <Synchronization>Synchronous</Synchronization>
+    <Type>10002</Type>
+    <SequenceNumber>1001</SequenceNumber>
+    <Url/>
+    <Assembly>Microsoft.Office.DocumentManagement, Version=16.0.0.0, Culture=neutral, PublicKeyToken=71e9bce111e9429c</Assembly>
+    <Class>Microsoft.Office.DocumentManagement.Internal.DocIdHandler</Class>
+    <Data/>
+    <Filter/>
+  </Receiver>
+  <Receiver>
+    <Name>Document ID Generator</Name>
+    <Synchronization>Synchronous</Synchronization>
+    <Type>10004</Type>
+    <SequenceNumber>1002</SequenceNumber>
+    <Url/>
+    <Assembly>Microsoft.Office.DocumentManagement, Version=16.0.0.0, Culture=neutral, PublicKeyToken=71e9bce111e9429c</Assembly>
+    <Class>Microsoft.Office.DocumentManagement.Internal.DocIdHandler</Class>
+    <Data/>
+    <Filter/>
+  </Receiver>
+  <Receiver>
+    <Name>Document ID Generator</Name>
+    <Synchronization>Synchronous</Synchronization>
+    <Type>10006</Type>
+    <SequenceNumber>1003</SequenceNumber>
+    <Url/>
+    <Assembly>Microsoft.Office.DocumentManagement, Version=16.0.0.0, Culture=neutral, PublicKeyToken=71e9bce111e9429c</Assembly>
+    <Class>Microsoft.Office.DocumentManagement.Internal.DocIdHandler</Class>
+    <Data/>
+    <Filter/>
+  </Receiver>
+</spe:Receivers>
 </file>
 
 <file path=customXml/itemProps1.xml><?xml version="1.0" encoding="utf-8"?>
-<ds:datastoreItem xmlns:ds="http://schemas.openxmlformats.org/officeDocument/2006/customXml" ds:itemID="{B4214420-3C0A-41C2-A642-3E717C0ED7A2}">
+<ds:datastoreItem xmlns:ds="http://schemas.openxmlformats.org/officeDocument/2006/customXml" ds:itemID="{D17F2E36-B94E-47AE-A3B6-8DD733320D37}">
   <ds:schemaRefs>
-    <ds:schemaRef ds:uri="http://schemas.microsoft.com/sharepoint/events"/>
+    <ds:schemaRef ds:uri="http://schemas.microsoft.com/sharepoint/v3/contenttype/forms"/>
   </ds:schemaRefs>
 </ds:datastoreItem>
 </file>
 
 <file path=customXml/itemProps2.xml><?xml version="1.0" encoding="utf-8"?>
+<ds:datastoreItem xmlns:ds="http://schemas.openxmlformats.org/officeDocument/2006/customXml" ds:itemID="{41B8C4B1-04DA-44CB-8172-3C50D212AB34}">
+  <ds:schemaRefs>
+    <ds:schemaRef ds:uri="http://schemas.openxmlformats.org/officeDocument/2006/bibliography"/>
+  </ds:schemaRefs>
+</ds:datastoreItem>
+</file>
+
+<file path=customXml/itemProps3.xml><?xml version="1.0" encoding="utf-8"?>
+<ds:datastoreItem xmlns:ds="http://schemas.openxmlformats.org/officeDocument/2006/customXml" ds:itemID="{7D296071-BA66-460F-83EE-0204F7B0BA77}">
+  <ds:schemaRefs>
+    <ds:schemaRef ds:uri="http://schemas.microsoft.com/office/2006/metadata/properties"/>
+    <ds:schemaRef ds:uri="http://schemas.microsoft.com/office/infopath/2007/PartnerControls"/>
+    <ds:schemaRef ds:uri="232eb3cb-0013-4084-8489-e63e9284d86c"/>
+    <ds:schemaRef ds:uri="2dfa34ac-9467-4e85-946d-6e524044d9b5"/>
+  </ds:schemaRefs>
+</ds:datastoreItem>
+</file>
+
+<file path=customXml/itemProps4.xml><?xml version="1.0" encoding="utf-8"?>
 <ds:datastoreItem xmlns:ds="http://schemas.openxmlformats.org/officeDocument/2006/customXml" ds:itemID="{F2F85A94-F924-44FB-9362-A8BBF7A1498F}">
   <ds:schemaRefs>
     <ds:schemaRef ds:uri="http://schemas.microsoft.com/office/2006/metadata/contentType"/>
@@ -5076,29 +4489,10 @@
 </ds:datastoreItem>
 </file>
 
-<file path=customXml/itemProps3.xml><?xml version="1.0" encoding="utf-8"?>
-<ds:datastoreItem xmlns:ds="http://schemas.openxmlformats.org/officeDocument/2006/customXml" ds:itemID="{7D296071-BA66-460F-83EE-0204F7B0BA77}">
+<file path=customXml/itemProps5.xml><?xml version="1.0" encoding="utf-8"?>
+<ds:datastoreItem xmlns:ds="http://schemas.openxmlformats.org/officeDocument/2006/customXml" ds:itemID="{B4214420-3C0A-41C2-A642-3E717C0ED7A2}">
   <ds:schemaRefs>
-    <ds:schemaRef ds:uri="http://schemas.microsoft.com/office/2006/metadata/properties"/>
-    <ds:schemaRef ds:uri="http://schemas.microsoft.com/office/infopath/2007/PartnerControls"/>
-    <ds:schemaRef ds:uri="232eb3cb-0013-4084-8489-e63e9284d86c"/>
-    <ds:schemaRef ds:uri="2dfa34ac-9467-4e85-946d-6e524044d9b5"/>
-  </ds:schemaRefs>
-</ds:datastoreItem>
-</file>
-
-<file path=customXml/itemProps4.xml><?xml version="1.0" encoding="utf-8"?>
-<ds:datastoreItem xmlns:ds="http://schemas.openxmlformats.org/officeDocument/2006/customXml" ds:itemID="{41B8C4B1-04DA-44CB-8172-3C50D212AB34}">
-  <ds:schemaRefs>
-    <ds:schemaRef ds:uri="http://schemas.openxmlformats.org/officeDocument/2006/bibliography"/>
-  </ds:schemaRefs>
-</ds:datastoreItem>
-</file>
-
-<file path=customXml/itemProps5.xml><?xml version="1.0" encoding="utf-8"?>
-<ds:datastoreItem xmlns:ds="http://schemas.openxmlformats.org/officeDocument/2006/customXml" ds:itemID="{D17F2E36-B94E-47AE-A3B6-8DD733320D37}">
-  <ds:schemaRefs>
-    <ds:schemaRef ds:uri="http://schemas.microsoft.com/sharepoint/v3/contenttype/forms"/>
+    <ds:schemaRef ds:uri="http://schemas.microsoft.com/sharepoint/events"/>
   </ds:schemaRefs>
 </ds:datastoreItem>
 </file>
</xml_diff>